<commit_message>
alteração na c do relatorio
</commit_message>
<xml_diff>
--- a/TPC2/TPC2.word.docx
+++ b/TPC2/TPC2.word.docx
@@ -442,21 +442,7 @@
         <w:rPr>
           <w:rFonts w:ascii="Papyrus" w:eastAsia="Times New Roman" w:hAnsi="Papyrus" w:cs="Times New Roman"/>
         </w:rPr>
-        <w:t>X[</w:t>
-      </w:r>
-      <w:proofErr w:type="spellStart"/>
-      <w:r>
-        <w:rPr>
-          <w:rFonts w:ascii="Papyrus" w:eastAsia="Times New Roman" w:hAnsi="Papyrus" w:cs="Times New Roman"/>
-        </w:rPr>
-        <w:t>i</w:t>
-      </w:r>
-      <w:proofErr w:type="spellEnd"/>
-      <w:r>
-        <w:rPr>
-          <w:rFonts w:ascii="Papyrus" w:eastAsia="Times New Roman" w:hAnsi="Papyrus" w:cs="Times New Roman"/>
-        </w:rPr>
-        <w:t>][0])</w:t>
+        <w:t>X[i][0])</w:t>
       </w:r>
       <w:r>
         <w:rPr>
@@ -480,21 +466,7 @@
         <w:rPr>
           <w:rFonts w:ascii="Papyrus" w:eastAsia="Times New Roman" w:hAnsi="Papyrus" w:cs="Times New Roman"/>
         </w:rPr>
-        <w:t>X[</w:t>
-      </w:r>
-      <w:proofErr w:type="spellStart"/>
-      <w:r>
-        <w:rPr>
-          <w:rFonts w:ascii="Papyrus" w:eastAsia="Times New Roman" w:hAnsi="Papyrus" w:cs="Times New Roman"/>
-        </w:rPr>
-        <w:t>i</w:t>
-      </w:r>
-      <w:proofErr w:type="spellEnd"/>
-      <w:r>
-        <w:rPr>
-          <w:rFonts w:ascii="Papyrus" w:eastAsia="Times New Roman" w:hAnsi="Papyrus" w:cs="Times New Roman"/>
-        </w:rPr>
-        <w:t>][1])</w:t>
+        <w:t>X[i][1])</w:t>
       </w:r>
       <w:r>
         <w:rPr>
@@ -664,21 +636,7 @@
         <w:rPr>
           <w:rFonts w:ascii="Times New Roman" w:eastAsia="Times New Roman" w:hAnsi="Times New Roman" w:cs="Times New Roman"/>
         </w:rPr>
-        <w:t xml:space="preserve">For this MDP since the board is </w:t>
-      </w:r>
-      <w:proofErr w:type="spellStart"/>
-      <w:r>
-        <w:rPr>
-          <w:rFonts w:ascii="Times New Roman" w:eastAsia="Times New Roman" w:hAnsi="Times New Roman" w:cs="Times New Roman"/>
-        </w:rPr>
-        <w:t>Toroidal</w:t>
-      </w:r>
-      <w:proofErr w:type="spellEnd"/>
-      <w:r>
-        <w:rPr>
-          <w:rFonts w:ascii="Times New Roman" w:eastAsia="Times New Roman" w:hAnsi="Times New Roman" w:cs="Times New Roman"/>
-        </w:rPr>
-        <w:t xml:space="preserve"> world the probabilities associated with Up and Down or Left and Right are the same.</w:t>
+        <w:t>For this MDP since the board is Toroidal world the probabilities associated with Up and Down or Left and Right are the same.</w:t>
       </w:r>
     </w:p>
     <w:p>
@@ -21029,15 +20987,7 @@
                       <w:sz w:val="20"/>
                       <w:szCs w:val="20"/>
                     </w:rPr>
-                    <m:t xml:space="preserve">, </m:t>
-                  </m:r>
-                  <m:r>
-                    <w:rPr>
-                      <w:rFonts w:ascii="Cambria Math" w:eastAsiaTheme="minorEastAsia" w:hAnsi="Cambria Math"/>
-                      <w:sz w:val="20"/>
-                      <w:szCs w:val="20"/>
-                    </w:rPr>
-                    <m:t xml:space="preserve">  if </m:t>
+                    <m:t xml:space="preserve">,   if </m:t>
                   </m:r>
                   <m:sSup>
                     <m:sSupPr>
@@ -21077,15 +21027,7 @@
                       <w:sz w:val="20"/>
                       <w:szCs w:val="20"/>
                     </w:rPr>
-                    <m:t>wolf and hare share the same position</m:t>
-                  </m:r>
-                  <m:r>
-                    <w:rPr>
-                      <w:rFonts w:ascii="Cambria Math" w:eastAsiaTheme="minorEastAsia" w:hAnsi="Cambria Math"/>
-                      <w:sz w:val="20"/>
-                      <w:szCs w:val="20"/>
-                    </w:rPr>
-                    <m:t xml:space="preserve"> </m:t>
+                    <m:t xml:space="preserve">wolf and hare share the same position </m:t>
                   </m:r>
                 </m:e>
                 <m:e>
@@ -21260,20 +21202,6 @@
           <w:szCs w:val="24"/>
         </w:rPr>
         <w:t>–</w:t>
-      </w:r>
-      <w:r>
-        <w:rPr>
-          <w:sz w:val="24"/>
-          <w:szCs w:val="24"/>
-        </w:rPr>
-        <w:t xml:space="preserve"> </w:t>
-      </w:r>
-      <w:r>
-        <w:rPr>
-          <w:sz w:val="24"/>
-          <w:szCs w:val="24"/>
-        </w:rPr>
-        <w:t xml:space="preserve">Normalized </w:t>
       </w:r>
       <w:r>
         <w:rPr>
@@ -23803,6 +23731,20 @@
     <w:p>
       <w:pPr>
         <w:ind w:firstLine="360"/>
+        <w:jc w:val="center"/>
+        <w:rPr>
+          <w:rFonts w:ascii="Times New Roman" w:eastAsia="Times New Roman" w:hAnsi="Times New Roman" w:cs="Times New Roman"/>
+          <w:b/>
+          <w:sz w:val="28"/>
+          <w:szCs w:val="28"/>
+        </w:rPr>
+      </w:pPr>
+      <w:bookmarkStart w:id="0" w:name="_GoBack"/>
+      <w:bookmarkEnd w:id="0"/>
+    </w:p>
+    <w:p>
+      <w:pPr>
+        <w:ind w:firstLine="360"/>
         <w:rPr>
           <w:rFonts w:ascii="Times New Roman" w:eastAsia="Times New Roman" w:hAnsi="Times New Roman" w:cs="Times New Roman"/>
         </w:rPr>
@@ -23834,7 +23776,81 @@
         <w:rPr>
           <w:rFonts w:ascii="Times New Roman" w:eastAsia="Times New Roman" w:hAnsi="Times New Roman" w:cs="Times New Roman"/>
         </w:rPr>
-        <w:t>:</w:t>
+        <w:t xml:space="preserve">, </w:t>
+      </w:r>
+      <m:oMath>
+        <m:sSub>
+          <m:sSubPr>
+            <m:ctrlPr>
+              <w:rPr>
+                <w:rFonts w:ascii="Cambria Math" w:eastAsia="Times New Roman" w:hAnsi="Cambria Math" w:cs="Times New Roman"/>
+                <w:i/>
+              </w:rPr>
+            </m:ctrlPr>
+          </m:sSubPr>
+          <m:e>
+            <m:r>
+              <w:rPr>
+                <w:rFonts w:ascii="Cambria Math" w:eastAsia="Times New Roman" w:hAnsi="Cambria Math" w:cs="Times New Roman"/>
+              </w:rPr>
+              <m:t>P</m:t>
+            </m:r>
+          </m:e>
+          <m:sub>
+            <m:r>
+              <w:rPr>
+                <w:rFonts w:ascii="Cambria Math" w:eastAsia="Times New Roman" w:hAnsi="Cambria Math" w:cs="Times New Roman"/>
+              </w:rPr>
+              <m:t>π</m:t>
+            </m:r>
+          </m:sub>
+        </m:sSub>
+      </m:oMath>
+      <w:r>
+        <w:rPr>
+          <w:rFonts w:ascii="Times New Roman" w:eastAsia="Times New Roman" w:hAnsi="Times New Roman" w:cs="Times New Roman"/>
+        </w:rPr>
+        <w:t xml:space="preserve"> = Matrix from table 2 and</w:t>
+      </w:r>
+      <w:r>
+        <w:rPr>
+          <w:rFonts w:ascii="Times New Roman" w:eastAsia="Times New Roman" w:hAnsi="Times New Roman" w:cs="Times New Roman"/>
+        </w:rPr>
+        <w:t xml:space="preserve"> </w:t>
+      </w:r>
+      <m:oMath>
+        <m:sSub>
+          <m:sSubPr>
+            <m:ctrlPr>
+              <w:rPr>
+                <w:rFonts w:ascii="Cambria Math" w:eastAsia="Times New Roman" w:hAnsi="Cambria Math" w:cs="Times New Roman"/>
+                <w:i/>
+              </w:rPr>
+            </m:ctrlPr>
+          </m:sSubPr>
+          <m:e>
+            <m:r>
+              <w:rPr>
+                <w:rFonts w:ascii="Cambria Math" w:eastAsia="Times New Roman" w:hAnsi="Cambria Math" w:cs="Times New Roman"/>
+              </w:rPr>
+              <m:t>c</m:t>
+            </m:r>
+          </m:e>
+          <m:sub>
+            <m:r>
+              <w:rPr>
+                <w:rFonts w:ascii="Cambria Math" w:eastAsia="Times New Roman" w:hAnsi="Cambria Math" w:cs="Times New Roman"/>
+              </w:rPr>
+              <m:t>π</m:t>
+            </m:r>
+          </m:sub>
+        </m:sSub>
+      </m:oMath>
+      <w:r>
+        <w:rPr>
+          <w:rFonts w:ascii="Times New Roman" w:eastAsia="Times New Roman" w:hAnsi="Times New Roman" w:cs="Times New Roman"/>
+        </w:rPr>
+        <w:t xml:space="preserve"> = column 2 (starting in 0) from Matrix from table 5.</w:t>
       </w:r>
     </w:p>
     <w:p>
@@ -24251,15 +24267,7 @@
                 <w:sz w:val="20"/>
                 <w:szCs w:val="20"/>
               </w:rPr>
-              <w:t>0</w:t>
-            </w:r>
-            <w:r>
-              <w:rPr>
-                <w:rFonts w:ascii="Times New Roman" w:eastAsia="Times New Roman" w:hAnsi="Times New Roman" w:cs="Times New Roman"/>
-                <w:sz w:val="20"/>
-                <w:szCs w:val="20"/>
-              </w:rPr>
-              <w:t>.06232667</w:t>
+              <w:t>0.06232667</w:t>
             </w:r>
           </w:p>
         </w:tc>
@@ -24419,8 +24427,6 @@
             </w:r>
           </w:p>
         </w:tc>
-        <w:bookmarkStart w:id="0" w:name="_GoBack"/>
-        <w:bookmarkEnd w:id="0"/>
       </w:tr>
       <w:tr>
         <w:trPr>
@@ -24572,15 +24578,7 @@
                 <w:sz w:val="20"/>
                 <w:szCs w:val="20"/>
               </w:rPr>
-              <w:t>0</w:t>
-            </w:r>
-            <w:r>
-              <w:rPr>
-                <w:rFonts w:ascii="Times New Roman" w:eastAsia="Times New Roman" w:hAnsi="Times New Roman" w:cs="Times New Roman"/>
-                <w:sz w:val="20"/>
-                <w:szCs w:val="20"/>
-              </w:rPr>
-              <w:t>.06298052</w:t>
+              <w:t>0.06298052</w:t>
             </w:r>
           </w:p>
         </w:tc>
@@ -24925,27 +24923,7 @@
         <w:sz w:val="20"/>
         <w:szCs w:val="20"/>
       </w:rPr>
-      <w:t xml:space="preserve">Miguel </w:t>
-    </w:r>
-    <w:proofErr w:type="spellStart"/>
-    <w:r>
-      <w:rPr>
-        <w:rFonts w:ascii="Times New Roman" w:hAnsi="Times New Roman" w:cs="Times New Roman"/>
-        <w:b/>
-        <w:sz w:val="20"/>
-        <w:szCs w:val="20"/>
-      </w:rPr>
-      <w:t>Carvalho</w:t>
-    </w:r>
-    <w:proofErr w:type="spellEnd"/>
-    <w:r>
-      <w:rPr>
-        <w:rFonts w:ascii="Times New Roman" w:hAnsi="Times New Roman" w:cs="Times New Roman"/>
-        <w:b/>
-        <w:sz w:val="20"/>
-        <w:szCs w:val="20"/>
-      </w:rPr>
-      <w:t xml:space="preserve"> nº 78052</w:t>
+      <w:t>Miguel Carvalho nº 78052</w:t>
     </w:r>
   </w:p>
   <w:p>
@@ -26139,7 +26117,7 @@
 </file>
 
 <file path=customXml/itemProps1.xml><?xml version="1.0" encoding="utf-8"?>
-<ds:datastoreItem xmlns:ds="http://schemas.openxmlformats.org/officeDocument/2006/customXml" ds:itemID="{921FE873-1ADA-144C-AF75-C0CF9862B646}">
+<ds:datastoreItem xmlns:ds="http://schemas.openxmlformats.org/officeDocument/2006/customXml" ds:itemID="{B32609F9-72AD-4F4E-BFE6-572F3919E5EB}">
   <ds:schemaRefs>
     <ds:schemaRef ds:uri="http://schemas.openxmlformats.org/officeDocument/2006/bibliography"/>
   </ds:schemaRefs>

</xml_diff>